<commit_message>
Lays results out as a table.
</commit_message>
<xml_diff>
--- a/docs/Secondsecondseconddocument.docx
+++ b/docs/Secondsecondseconddocument.docx
@@ -4,23 +4,28 @@
   <w:body>
     <w:p>
       <w:r>
-        <w:t xml:space="preserve">Second </w:t>
+        <w:t>Authour: Jane</w:t>
       </w:r>
-      <w:proofErr w:type="spellStart"/>
+    </w:p>
+    <w:p>
       <w:r>
-        <w:t>second</w:t>
+        <w:t>Location: Greece</w:t>
       </w:r>
-      <w:proofErr w:type="spellEnd"/>
+    </w:p>
+    <w:p>
       <w:r>
-        <w:t xml:space="preserve"> </w:t>
+        <w:t>Date December 22</w:t>
       </w:r>
-      <w:proofErr w:type="spellStart"/>
+    </w:p>
+    <w:p>
       <w:r>
-        <w:t>second</w:t>
+        <w:t>end</w:t>
       </w:r>
-      <w:proofErr w:type="spellEnd"/>
+    </w:p>
+    <w:p/>
+    <w:p>
       <w:r>
-        <w:t xml:space="preserve"> document</w:t>
+        <w:t>Second second second document</w:t>
       </w:r>
     </w:p>
     <w:sectPr>
@@ -192,7 +197,7 @@
   <w:style w:type="paragraph" w:default="1" w:styleId="Normal">
     <w:name w:val="Normal"/>
     <w:qFormat/>
-    <w:rsid w:val="00EB2DAF"/>
+    <w:rsid w:val="00F70742"/>
   </w:style>
   <w:style w:type="character" w:default="1" w:styleId="DefaultParagraphFont">
     <w:name w:val="Default Paragraph Font"/>

</xml_diff>